<commit_message>
finish lab3 challenge 1
</commit_message>
<xml_diff>
--- a/document/课设过程lab3.docx
+++ b/document/课设过程lab3.docx
@@ -2674,7 +2674,7 @@
         <w:rPr>
           <w:lang w:val="en"/>
         </w:rPr>
-        <w:t>再回去看官网，发现确实会有这样的问题，所以我其实没错。</w:t>
+        <w:t>再回去看官网，发现确实会有这样的问题，所以我其实没错。之后在网上看到很多人都在这里被坑了，浪费了很多时间。</w:t>
       </w:r>
     </w:p>
     <w:p>
@@ -4398,6 +4398,7 @@
     <w:p>
       <w:pPr>
         <w:numPr>
+          <w:ilvl w:val="0"/>
           <w:numId w:val="0"/>
         </w:numPr>
         <w:rPr>
@@ -4409,6 +4410,7 @@
     <w:p>
       <w:pPr>
         <w:numPr>
+          <w:ilvl w:val="0"/>
           <w:numId w:val="0"/>
         </w:numPr>
         <w:rPr>
@@ -4427,6 +4429,7 @@
     <w:p>
       <w:pPr>
         <w:numPr>
+          <w:ilvl w:val="0"/>
           <w:numId w:val="0"/>
         </w:numPr>
         <w:rPr>
@@ -4445,6 +4448,7 @@
     <w:p>
       <w:pPr>
         <w:numPr>
+          <w:ilvl w:val="0"/>
           <w:numId w:val="0"/>
         </w:numPr>
         <w:rPr>
@@ -4574,47 +4578,547 @@
           <w:lang w:val="en"/>
         </w:rPr>
       </w:pPr>
-    </w:p>
-    <w:p>
-      <w:pPr>
-        <w:rPr>
-          <w:rFonts w:hint="default"/>
-          <w:lang w:val="en"/>
-        </w:rPr>
-      </w:pPr>
-    </w:p>
-    <w:p>
-      <w:pPr>
-        <w:rPr>
-          <w:rFonts w:hint="default"/>
-          <w:lang w:val="en"/>
-        </w:rPr>
-      </w:pPr>
-    </w:p>
-    <w:p>
-      <w:pPr>
-        <w:rPr>
-          <w:rFonts w:hint="default"/>
-          <w:lang w:val="en"/>
-        </w:rPr>
-      </w:pPr>
-    </w:p>
-    <w:p>
-      <w:pPr>
-        <w:rPr>
-          <w:rFonts w:hint="default"/>
-          <w:lang w:val="en"/>
-        </w:rPr>
-      </w:pPr>
-    </w:p>
-    <w:p>
-      <w:pPr>
-        <w:rPr>
-          <w:rFonts w:hint="default"/>
-          <w:lang w:val="en"/>
-        </w:rPr>
-      </w:pPr>
-    </w:p>
+      <w:r>
+        <w:rPr>
+          <w:rFonts w:hint="default"/>
+          <w:lang w:val="en"/>
+        </w:rPr>
+        <w:t>先得好好学习汇编。下图可知，之所以这个实验里汇编文件后缀为大写的S，是为了在汇编时获取CPP的预处理风格，例如#include取代.include。</w:t>
+      </w:r>
+    </w:p>
+    <w:p>
+      <w:pPr>
+        <w:rPr>
+          <w:rFonts w:hint="default"/>
+          <w:lang w:val="en"/>
+        </w:rPr>
+      </w:pPr>
+      <w:r>
+        <w:rPr>
+          <w:rFonts w:hint="default"/>
+          <w:lang w:val="en"/>
+        </w:rPr>
+        <w:t>一个语句是一行或者以封号结束，语句由0个或多个标签开头，可以跟一个符号。</w:t>
+      </w:r>
+    </w:p>
+    <w:p>
+      <w:pPr>
+        <w:rPr>
+          <w:rFonts w:hint="default"/>
+          <w:lang w:val="en"/>
+        </w:rPr>
+      </w:pPr>
+      <w:r>
+        <w:rPr>
+          <w:rFonts w:hint="default"/>
+          <w:lang w:val="en"/>
+        </w:rPr>
+        <w:t>如果符号以.开头，则为汇编器程序指令（assembler directive），否则就是一条汇编指令，即可以与机器指令对应。</w:t>
+      </w:r>
+    </w:p>
+    <w:p>
+      <w:r>
+        <w:drawing>
+          <wp:inline distT="0" distB="0" distL="114300" distR="114300">
+            <wp:extent cx="5264150" cy="281305"/>
+            <wp:effectExtent l="0" t="0" r="12700" b="4445"/>
+            <wp:docPr id="30" name="Picture 1"/>
+            <wp:cNvGraphicFramePr>
+              <a:graphicFrameLocks xmlns:a="http://schemas.openxmlformats.org/drawingml/2006/main" noChangeAspect="1"/>
+            </wp:cNvGraphicFramePr>
+            <a:graphic xmlns:a="http://schemas.openxmlformats.org/drawingml/2006/main">
+              <a:graphicData uri="http://schemas.openxmlformats.org/drawingml/2006/picture">
+                <pic:pic xmlns:pic="http://schemas.openxmlformats.org/drawingml/2006/picture">
+                  <pic:nvPicPr>
+                    <pic:cNvPr id="30" name="Picture 1"/>
+                    <pic:cNvPicPr>
+                      <a:picLocks noChangeAspect="1"/>
+                    </pic:cNvPicPr>
+                  </pic:nvPicPr>
+                  <pic:blipFill>
+                    <a:blip r:embed="rId47"/>
+                    <a:stretch>
+                      <a:fillRect/>
+                    </a:stretch>
+                  </pic:blipFill>
+                  <pic:spPr>
+                    <a:xfrm>
+                      <a:off x="0" y="0"/>
+                      <a:ext cx="5264150" cy="281305"/>
+                    </a:xfrm>
+                    <a:prstGeom prst="rect">
+                      <a:avLst/>
+                    </a:prstGeom>
+                    <a:noFill/>
+                    <a:ln>
+                      <a:noFill/>
+                    </a:ln>
+                  </pic:spPr>
+                </pic:pic>
+              </a:graphicData>
+            </a:graphic>
+          </wp:inline>
+        </w:drawing>
+      </w:r>
+    </w:p>
+    <w:p>
+      <w:pPr>
+        <w:rPr>
+          <w:rFonts w:hint="default"/>
+          <w:lang w:val="en"/>
+        </w:rPr>
+      </w:pPr>
+      <w:r>
+        <w:rPr>
+          <w:rFonts w:hint="default"/>
+          <w:lang w:val="en"/>
+        </w:rPr>
+        <w:t>最初的方案是这样的，但name是不能作为操作数的。</w:t>
+      </w:r>
+    </w:p>
+    <w:p>
+      <w:r>
+        <w:drawing>
+          <wp:inline distT="0" distB="0" distL="114300" distR="114300">
+            <wp:extent cx="5271135" cy="2548890"/>
+            <wp:effectExtent l="0" t="0" r="5715" b="3810"/>
+            <wp:docPr id="41" name="Picture 2"/>
+            <wp:cNvGraphicFramePr>
+              <a:graphicFrameLocks xmlns:a="http://schemas.openxmlformats.org/drawingml/2006/main" noChangeAspect="1"/>
+            </wp:cNvGraphicFramePr>
+            <a:graphic xmlns:a="http://schemas.openxmlformats.org/drawingml/2006/main">
+              <a:graphicData uri="http://schemas.openxmlformats.org/drawingml/2006/picture">
+                <pic:pic xmlns:pic="http://schemas.openxmlformats.org/drawingml/2006/picture">
+                  <pic:nvPicPr>
+                    <pic:cNvPr id="41" name="Picture 2"/>
+                    <pic:cNvPicPr>
+                      <a:picLocks noChangeAspect="1"/>
+                    </pic:cNvPicPr>
+                  </pic:nvPicPr>
+                  <pic:blipFill>
+                    <a:blip r:embed="rId48"/>
+                    <a:stretch>
+                      <a:fillRect/>
+                    </a:stretch>
+                  </pic:blipFill>
+                  <pic:spPr>
+                    <a:xfrm>
+                      <a:off x="0" y="0"/>
+                      <a:ext cx="5271135" cy="2548890"/>
+                    </a:xfrm>
+                    <a:prstGeom prst="rect">
+                      <a:avLst/>
+                    </a:prstGeom>
+                    <a:noFill/>
+                    <a:ln>
+                      <a:noFill/>
+                    </a:ln>
+                  </pic:spPr>
+                </pic:pic>
+              </a:graphicData>
+            </a:graphic>
+          </wp:inline>
+        </w:drawing>
+      </w:r>
+    </w:p>
+    <w:p>
+      <w:r>
+        <w:drawing>
+          <wp:inline distT="0" distB="0" distL="114300" distR="114300">
+            <wp:extent cx="5269865" cy="660400"/>
+            <wp:effectExtent l="0" t="0" r="6985" b="6350"/>
+            <wp:docPr id="42" name="Picture 3"/>
+            <wp:cNvGraphicFramePr>
+              <a:graphicFrameLocks xmlns:a="http://schemas.openxmlformats.org/drawingml/2006/main" noChangeAspect="1"/>
+            </wp:cNvGraphicFramePr>
+            <a:graphic xmlns:a="http://schemas.openxmlformats.org/drawingml/2006/main">
+              <a:graphicData uri="http://schemas.openxmlformats.org/drawingml/2006/picture">
+                <pic:pic xmlns:pic="http://schemas.openxmlformats.org/drawingml/2006/picture">
+                  <pic:nvPicPr>
+                    <pic:cNvPr id="42" name="Picture 3"/>
+                    <pic:cNvPicPr>
+                      <a:picLocks noChangeAspect="1"/>
+                    </pic:cNvPicPr>
+                  </pic:nvPicPr>
+                  <pic:blipFill>
+                    <a:blip r:embed="rId49"/>
+                    <a:stretch>
+                      <a:fillRect/>
+                    </a:stretch>
+                  </pic:blipFill>
+                  <pic:spPr>
+                    <a:xfrm>
+                      <a:off x="0" y="0"/>
+                      <a:ext cx="5269865" cy="660400"/>
+                    </a:xfrm>
+                    <a:prstGeom prst="rect">
+                      <a:avLst/>
+                    </a:prstGeom>
+                    <a:noFill/>
+                    <a:ln>
+                      <a:noFill/>
+                    </a:ln>
+                  </pic:spPr>
+                </pic:pic>
+              </a:graphicData>
+            </a:graphic>
+          </wp:inline>
+        </w:drawing>
+      </w:r>
+    </w:p>
+    <w:p>
+      <w:pPr>
+        <w:rPr>
+          <w:rFonts w:hint="default"/>
+          <w:lang w:val="en"/>
+        </w:rPr>
+      </w:pPr>
+      <w:r>
+        <w:rPr>
+          <w:rFonts w:hint="default"/>
+          <w:lang w:val="en"/>
+        </w:rPr>
+        <w:t>Name只能作为+和-的操作数。</w:t>
+      </w:r>
+    </w:p>
+    <w:p>
+      <w:pPr>
+        <w:rPr>
+          <w:rFonts w:hint="default"/>
+          <w:lang w:val="en"/>
+        </w:rPr>
+      </w:pPr>
+      <w:r>
+        <w:rPr>
+          <w:rFonts w:hint="default"/>
+          <w:lang w:val="en"/>
+        </w:rPr>
+        <w:t>没办法了，那地址的设置只能放在trap.c里面进行？</w:t>
+      </w:r>
+    </w:p>
+    <w:p>
+      <w:pPr>
+        <w:rPr>
+          <w:rFonts w:hint="default"/>
+          <w:lang w:val="en"/>
+        </w:rPr>
+      </w:pPr>
+      <w:r>
+        <w:rPr>
+          <w:rFonts w:hint="default"/>
+          <w:lang w:val="en"/>
+        </w:rPr>
+        <w:t>确实，看了下网上的思路，其实这里是需要在trapentry.S中构建一个辅助表。但考虑到节省空间的目的，这里完全可以就把信息先存在idt中，只不过各数据的位置还需要调整。</w:t>
+      </w:r>
+    </w:p>
+    <w:p>
+      <w:pPr>
+        <w:rPr>
+          <w:rFonts w:hint="default"/>
+          <w:lang w:val="en"/>
+        </w:rPr>
+      </w:pPr>
+      <w:r>
+        <w:rPr>
+          <w:rFonts w:hint="default"/>
+          <w:lang w:val="en"/>
+        </w:rPr>
+        <w:t>然后在trap.c里面，就只用一个for循环，应该就可以完成了。</w:t>
+      </w:r>
+    </w:p>
+    <w:p>
+      <w:pPr>
+        <w:rPr>
+          <w:rFonts w:hint="default"/>
+          <w:lang w:val="en"/>
+        </w:rPr>
+      </w:pPr>
+    </w:p>
+    <w:p>
+      <w:r>
+        <w:drawing>
+          <wp:inline distT="0" distB="0" distL="114300" distR="114300">
+            <wp:extent cx="4280535" cy="1980565"/>
+            <wp:effectExtent l="0" t="0" r="5715" b="635"/>
+            <wp:docPr id="43" name="Picture 1"/>
+            <wp:cNvGraphicFramePr>
+              <a:graphicFrameLocks xmlns:a="http://schemas.openxmlformats.org/drawingml/2006/main" noChangeAspect="1"/>
+            </wp:cNvGraphicFramePr>
+            <a:graphic xmlns:a="http://schemas.openxmlformats.org/drawingml/2006/main">
+              <a:graphicData uri="http://schemas.openxmlformats.org/drawingml/2006/picture">
+                <pic:pic xmlns:pic="http://schemas.openxmlformats.org/drawingml/2006/picture">
+                  <pic:nvPicPr>
+                    <pic:cNvPr id="43" name="Picture 1"/>
+                    <pic:cNvPicPr>
+                      <a:picLocks noChangeAspect="1"/>
+                    </pic:cNvPicPr>
+                  </pic:nvPicPr>
+                  <pic:blipFill>
+                    <a:blip r:embed="rId50"/>
+                    <a:stretch>
+                      <a:fillRect/>
+                    </a:stretch>
+                  </pic:blipFill>
+                  <pic:spPr>
+                    <a:xfrm>
+                      <a:off x="0" y="0"/>
+                      <a:ext cx="4280535" cy="1980565"/>
+                    </a:xfrm>
+                    <a:prstGeom prst="rect">
+                      <a:avLst/>
+                    </a:prstGeom>
+                    <a:noFill/>
+                    <a:ln>
+                      <a:noFill/>
+                    </a:ln>
+                  </pic:spPr>
+                </pic:pic>
+              </a:graphicData>
+            </a:graphic>
+          </wp:inline>
+        </w:drawing>
+      </w:r>
+    </w:p>
+    <w:p>
+      <w:pPr>
+        <w:rPr>
+          <w:rFonts w:hint="default"/>
+          <w:lang w:val="en"/>
+        </w:rPr>
+      </w:pPr>
+      <w:r>
+        <w:drawing>
+          <wp:inline distT="0" distB="0" distL="114300" distR="114300">
+            <wp:extent cx="4586605" cy="2110740"/>
+            <wp:effectExtent l="0" t="0" r="4445" b="3810"/>
+            <wp:docPr id="63" name="Picture 2"/>
+            <wp:cNvGraphicFramePr>
+              <a:graphicFrameLocks xmlns:a="http://schemas.openxmlformats.org/drawingml/2006/main" noChangeAspect="1"/>
+            </wp:cNvGraphicFramePr>
+            <a:graphic xmlns:a="http://schemas.openxmlformats.org/drawingml/2006/main">
+              <a:graphicData uri="http://schemas.openxmlformats.org/drawingml/2006/picture">
+                <pic:pic xmlns:pic="http://schemas.openxmlformats.org/drawingml/2006/picture">
+                  <pic:nvPicPr>
+                    <pic:cNvPr id="63" name="Picture 2"/>
+                    <pic:cNvPicPr>
+                      <a:picLocks noChangeAspect="1"/>
+                    </pic:cNvPicPr>
+                  </pic:nvPicPr>
+                  <pic:blipFill>
+                    <a:blip r:embed="rId51"/>
+                    <a:stretch>
+                      <a:fillRect/>
+                    </a:stretch>
+                  </pic:blipFill>
+                  <pic:spPr>
+                    <a:xfrm>
+                      <a:off x="0" y="0"/>
+                      <a:ext cx="4586605" cy="2110740"/>
+                    </a:xfrm>
+                    <a:prstGeom prst="rect">
+                      <a:avLst/>
+                    </a:prstGeom>
+                    <a:noFill/>
+                    <a:ln>
+                      <a:noFill/>
+                    </a:ln>
+                  </pic:spPr>
+                </pic:pic>
+              </a:graphicData>
+            </a:graphic>
+          </wp:inline>
+        </w:drawing>
+      </w:r>
+    </w:p>
+    <w:p>
+      <w:pPr>
+        <w:rPr>
+          <w:rFonts w:hint="default"/>
+          <w:lang w:val="en"/>
+        </w:rPr>
+      </w:pPr>
+      <w:r>
+        <w:drawing>
+          <wp:inline distT="0" distB="0" distL="114300" distR="114300">
+            <wp:extent cx="3498215" cy="3800475"/>
+            <wp:effectExtent l="0" t="0" r="6985" b="9525"/>
+            <wp:docPr id="64" name="Picture 3"/>
+            <wp:cNvGraphicFramePr>
+              <a:graphicFrameLocks xmlns:a="http://schemas.openxmlformats.org/drawingml/2006/main" noChangeAspect="1"/>
+            </wp:cNvGraphicFramePr>
+            <a:graphic xmlns:a="http://schemas.openxmlformats.org/drawingml/2006/main">
+              <a:graphicData uri="http://schemas.openxmlformats.org/drawingml/2006/picture">
+                <pic:pic xmlns:pic="http://schemas.openxmlformats.org/drawingml/2006/picture">
+                  <pic:nvPicPr>
+                    <pic:cNvPr id="64" name="Picture 3"/>
+                    <pic:cNvPicPr>
+                      <a:picLocks noChangeAspect="1"/>
+                    </pic:cNvPicPr>
+                  </pic:nvPicPr>
+                  <pic:blipFill>
+                    <a:blip r:embed="rId52"/>
+                    <a:stretch>
+                      <a:fillRect/>
+                    </a:stretch>
+                  </pic:blipFill>
+                  <pic:spPr>
+                    <a:xfrm>
+                      <a:off x="0" y="0"/>
+                      <a:ext cx="3498215" cy="3800475"/>
+                    </a:xfrm>
+                    <a:prstGeom prst="rect">
+                      <a:avLst/>
+                    </a:prstGeom>
+                    <a:noFill/>
+                    <a:ln>
+                      <a:noFill/>
+                    </a:ln>
+                  </pic:spPr>
+                </pic:pic>
+              </a:graphicData>
+            </a:graphic>
+          </wp:inline>
+        </w:drawing>
+      </w:r>
+    </w:p>
+    <w:p>
+      <w:pPr>
+        <w:rPr>
+          <w:rFonts w:hint="default"/>
+          <w:lang w:val="en"/>
+        </w:rPr>
+      </w:pPr>
+    </w:p>
+    <w:p>
+      <w:pPr>
+        <w:rPr>
+          <w:rFonts w:hint="default"/>
+          <w:lang w:val="en"/>
+        </w:rPr>
+      </w:pPr>
+      <w:r>
+        <w:rPr>
+          <w:rFonts w:hint="default"/>
+          <w:lang w:val="en"/>
+        </w:rPr>
+        <w:t>以上就是汇编部分的代码，其中使用.rept来汇编重复部分，减少代码量。</w:t>
+      </w:r>
+    </w:p>
+    <w:p>
+      <w:pPr>
+        <w:rPr>
+          <w:rFonts w:hint="default"/>
+          <w:lang w:val="en"/>
+        </w:rPr>
+      </w:pPr>
+      <w:r>
+        <w:rPr>
+          <w:rFonts w:hint="default"/>
+          <w:lang w:val="en"/>
+        </w:rPr>
+        <w:t>自定义的TRAPENTRY把idt的每个表项都初始化，将地址填入表项的低32位，而高32位的低16位初始化相关权限位，高16位暂时为0（因为汇编预处理阶段无法将地址符号分开，即无法对齐使用&gt;&gt;等操作符，否则可以直接构建完整的idt表，不需要后续处理）</w:t>
+      </w:r>
+    </w:p>
+    <w:p>
+      <w:pPr>
+        <w:rPr>
+          <w:rFonts w:hint="default"/>
+          <w:lang w:val="en"/>
+        </w:rPr>
+      </w:pPr>
+      <w:r>
+        <w:rPr>
+          <w:rFonts w:hint="default"/>
+          <w:lang w:val="en"/>
+        </w:rPr>
+        <w:t>在trap.c中的trap_init函数里进行后续处理，其实只需要一个for即可，大大降低了冗余代码量。</w:t>
+      </w:r>
+    </w:p>
+    <w:p>
+      <w:r>
+        <w:drawing>
+          <wp:inline distT="0" distB="0" distL="114300" distR="114300">
+            <wp:extent cx="3572510" cy="1551940"/>
+            <wp:effectExtent l="0" t="0" r="8890" b="10160"/>
+            <wp:docPr id="65" name="Picture 4"/>
+            <wp:cNvGraphicFramePr>
+              <a:graphicFrameLocks xmlns:a="http://schemas.openxmlformats.org/drawingml/2006/main" noChangeAspect="1"/>
+            </wp:cNvGraphicFramePr>
+            <a:graphic xmlns:a="http://schemas.openxmlformats.org/drawingml/2006/main">
+              <a:graphicData uri="http://schemas.openxmlformats.org/drawingml/2006/picture">
+                <pic:pic xmlns:pic="http://schemas.openxmlformats.org/drawingml/2006/picture">
+                  <pic:nvPicPr>
+                    <pic:cNvPr id="65" name="Picture 4"/>
+                    <pic:cNvPicPr>
+                      <a:picLocks noChangeAspect="1"/>
+                    </pic:cNvPicPr>
+                  </pic:nvPicPr>
+                  <pic:blipFill>
+                    <a:blip r:embed="rId53"/>
+                    <a:stretch>
+                      <a:fillRect/>
+                    </a:stretch>
+                  </pic:blipFill>
+                  <pic:spPr>
+                    <a:xfrm>
+                      <a:off x="0" y="0"/>
+                      <a:ext cx="3572510" cy="1551940"/>
+                    </a:xfrm>
+                    <a:prstGeom prst="rect">
+                      <a:avLst/>
+                    </a:prstGeom>
+                    <a:noFill/>
+                    <a:ln>
+                      <a:noFill/>
+                    </a:ln>
+                  </pic:spPr>
+                </pic:pic>
+              </a:graphicData>
+            </a:graphic>
+          </wp:inline>
+        </w:drawing>
+      </w:r>
+    </w:p>
+    <w:p/>
+    <w:p>
+      <w:pPr>
+        <w:rPr>
+          <w:rFonts w:hint="default"/>
+          <w:lang w:val="en"/>
+        </w:rPr>
+      </w:pPr>
+      <w:r>
+        <w:rPr>
+          <w:lang w:val="en"/>
+        </w:rPr>
+        <w:t>然后进行测试。一开始测试出现了一些问题，原因是构建</w:t>
+      </w:r>
+      <w:r>
+        <w:rPr>
+          <w:rFonts w:hint="default"/>
+          <w:lang w:val="en"/>
+        </w:rPr>
+        <w:t>idt表时略有错位，后来把int 9对应的那行注释掉，就没有错位了。</w:t>
+      </w:r>
+    </w:p>
+    <w:p>
+      <w:pPr>
+        <w:rPr>
+          <w:rFonts w:hint="default"/>
+          <w:lang w:val="en"/>
+        </w:rPr>
+      </w:pPr>
+      <w:r>
+        <w:rPr>
+          <w:rFonts w:hint="default"/>
+          <w:lang w:val="en"/>
+        </w:rPr>
+        <w:t>使用#ifndef CHALLENGE1和#define CHALLENGE1来控制编译时选择哪种代码编译，使用challenge1的代码进行编译并测试，能够顺利通过所有测试得到80/80.</w:t>
+      </w:r>
+      <w:bookmarkStart w:id="0" w:name="_GoBack"/>
+      <w:bookmarkEnd w:id="0"/>
+    </w:p>
+    <w:p/>
     <w:p>
       <w:pPr>
         <w:rPr>
@@ -4774,7 +5278,7 @@
                     </pic:cNvPicPr>
                   </pic:nvPicPr>
                   <pic:blipFill>
-                    <a:blip r:embed="rId47"/>
+                    <a:blip r:embed="rId54"/>
                     <a:stretch>
                       <a:fillRect/>
                     </a:stretch>
@@ -4819,7 +5323,7 @@
                     </pic:cNvPicPr>
                   </pic:nvPicPr>
                   <pic:blipFill>
-                    <a:blip r:embed="rId48"/>
+                    <a:blip r:embed="rId55"/>
                     <a:stretch>
                       <a:fillRect/>
                     </a:stretch>
@@ -4864,9 +5368,6 @@
       </w:r>
     </w:p>
     <w:p>
-      <w:pPr>
-        <w:rPr/>
-      </w:pPr>
       <w:r>
         <w:rPr>
           <w:rFonts w:hint="default"/>
@@ -4951,7 +5452,7 @@
                     </pic:cNvPicPr>
                   </pic:nvPicPr>
                   <pic:blipFill>
-                    <a:blip r:embed="rId49"/>
+                    <a:blip r:embed="rId56"/>
                     <a:stretch>
                       <a:fillRect/>
                     </a:stretch>
@@ -5016,6 +5517,7 @@
     <w:p>
       <w:pPr>
         <w:numPr>
+          <w:ilvl w:val="0"/>
           <w:numId w:val="0"/>
         </w:numPr>
         <w:rPr>
@@ -5027,6 +5529,7 @@
     <w:p>
       <w:pPr>
         <w:numPr>
+          <w:ilvl w:val="0"/>
           <w:numId w:val="0"/>
         </w:numPr>
         <w:rPr>
@@ -5045,6 +5548,7 @@
     <w:p>
       <w:pPr>
         <w:numPr>
+          <w:ilvl w:val="0"/>
           <w:numId w:val="0"/>
         </w:numPr>
         <w:rPr>
@@ -5334,7 +5838,7 @@
                     </pic:cNvPicPr>
                   </pic:nvPicPr>
                   <pic:blipFill>
-                    <a:blip r:embed="rId50"/>
+                    <a:blip r:embed="rId57"/>
                     <a:stretch>
                       <a:fillRect/>
                     </a:stretch>
@@ -5408,7 +5912,7 @@
                     </pic:cNvPicPr>
                   </pic:nvPicPr>
                   <pic:blipFill>
-                    <a:blip r:embed="rId51"/>
+                    <a:blip r:embed="rId58"/>
                     <a:stretch>
                       <a:fillRect/>
                     </a:stretch>
@@ -5513,7 +6017,7 @@
                     </pic:cNvPicPr>
                   </pic:nvPicPr>
                   <pic:blipFill>
-                    <a:blip r:embed="rId52"/>
+                    <a:blip r:embed="rId59"/>
                     <a:stretch>
                       <a:fillRect/>
                     </a:stretch>
@@ -5598,7 +6102,7 @@
                     </pic:cNvPicPr>
                   </pic:nvPicPr>
                   <pic:blipFill>
-                    <a:blip r:embed="rId53"/>
+                    <a:blip r:embed="rId60"/>
                     <a:stretch>
                       <a:fillRect/>
                     </a:stretch>
@@ -5685,7 +6189,7 @@
                     </pic:cNvPicPr>
                   </pic:nvPicPr>
                   <pic:blipFill>
-                    <a:blip r:embed="rId54"/>
+                    <a:blip r:embed="rId61"/>
                     <a:stretch>
                       <a:fillRect/>
                     </a:stretch>
@@ -5950,7 +6454,7 @@
                     </pic:cNvPicPr>
                   </pic:nvPicPr>
                   <pic:blipFill>
-                    <a:blip r:embed="rId55"/>
+                    <a:blip r:embed="rId62"/>
                     <a:stretch>
                       <a:fillRect/>
                     </a:stretch>
@@ -5996,7 +6500,7 @@
                     </pic:cNvPicPr>
                   </pic:nvPicPr>
                   <pic:blipFill>
-                    <a:blip r:embed="rId56"/>
+                    <a:blip r:embed="rId63"/>
                     <a:stretch>
                       <a:fillRect/>
                     </a:stretch>
@@ -6101,7 +6605,7 @@
                     </pic:cNvPicPr>
                   </pic:nvPicPr>
                   <pic:blipFill>
-                    <a:blip r:embed="rId57"/>
+                    <a:blip r:embed="rId64"/>
                     <a:stretch>
                       <a:fillRect/>
                     </a:stretch>
@@ -6159,7 +6663,7 @@
                     </pic:cNvPicPr>
                   </pic:nvPicPr>
                   <pic:blipFill>
-                    <a:blip r:embed="rId58"/>
+                    <a:blip r:embed="rId65"/>
                     <a:stretch>
                       <a:fillRect/>
                     </a:stretch>
@@ -6253,7 +6757,7 @@
                     </pic:cNvPicPr>
                   </pic:nvPicPr>
                   <pic:blipFill>
-                    <a:blip r:embed="rId59"/>
+                    <a:blip r:embed="rId66"/>
                     <a:stretch>
                       <a:fillRect/>
                     </a:stretch>
@@ -6339,7 +6843,7 @@
                     </pic:cNvPicPr>
                   </pic:nvPicPr>
                   <pic:blipFill>
-                    <a:blip r:embed="rId60"/>
+                    <a:blip r:embed="rId67"/>
                     <a:stretch>
                       <a:fillRect/>
                     </a:stretch>
@@ -6407,7 +6911,7 @@
                     </pic:cNvPicPr>
                   </pic:nvPicPr>
                   <pic:blipFill>
-                    <a:blip r:embed="rId61"/>
+                    <a:blip r:embed="rId68"/>
                     <a:stretch>
                       <a:fillRect/>
                     </a:stretch>
@@ -6473,7 +6977,7 @@
                     </pic:cNvPicPr>
                   </pic:nvPicPr>
                   <pic:blipFill>
-                    <a:blip r:embed="rId62"/>
+                    <a:blip r:embed="rId69"/>
                     <a:stretch>
                       <a:fillRect/>
                     </a:stretch>
@@ -6541,7 +7045,7 @@
                     </pic:cNvPicPr>
                   </pic:nvPicPr>
                   <pic:blipFill>
-                    <a:blip r:embed="rId63"/>
+                    <a:blip r:embed="rId70"/>
                     <a:stretch>
                       <a:fillRect/>
                     </a:stretch>
@@ -6608,7 +7112,7 @@
                     </pic:cNvPicPr>
                   </pic:nvPicPr>
                   <pic:blipFill>
-                    <a:blip r:embed="rId64"/>
+                    <a:blip r:embed="rId71"/>
                     <a:stretch>
                       <a:fillRect/>
                     </a:stretch>
@@ -6675,7 +7179,7 @@
                     </pic:cNvPicPr>
                   </pic:nvPicPr>
                   <pic:blipFill>
-                    <a:blip r:embed="rId65"/>
+                    <a:blip r:embed="rId72"/>
                     <a:stretch>
                       <a:fillRect/>
                     </a:stretch>
@@ -6747,7 +7251,7 @@
                     </pic:cNvPicPr>
                   </pic:nvPicPr>
                   <pic:blipFill>
-                    <a:blip r:embed="rId66"/>
+                    <a:blip r:embed="rId73"/>
                     <a:stretch>
                       <a:fillRect/>
                     </a:stretch>
@@ -6813,7 +7317,7 @@
                     </pic:cNvPicPr>
                   </pic:nvPicPr>
                   <pic:blipFill>
-                    <a:blip r:embed="rId67"/>
+                    <a:blip r:embed="rId74"/>
                     <a:stretch>
                       <a:fillRect/>
                     </a:stretch>
@@ -6873,8 +7377,6 @@
         </w:rPr>
         <w:t>因此，上面的backtrace在libmain之前能够获取其地址，并且之后还打印了两个0，然后陷入内核缺页中断。因为此时用户栈已经空，继续向上访问已经越界了，上面的一块区域没有被映射到物理地址空间。</w:t>
       </w:r>
-      <w:bookmarkStart w:id="0" w:name="_GoBack"/>
-      <w:bookmarkEnd w:id="0"/>
     </w:p>
     <w:p>
       <w:pPr>
@@ -6922,7 +7424,7 @@
                     </pic:cNvPicPr>
                   </pic:nvPicPr>
                   <pic:blipFill>
-                    <a:blip r:embed="rId68"/>
+                    <a:blip r:embed="rId75"/>
                     <a:stretch>
                       <a:fillRect/>
                     </a:stretch>
@@ -7087,7 +7589,7 @@
     <w:lsdException w:unhideWhenUsed="0" w:uiPriority="0" w:semiHidden="0" w:name="Body Text Indent 2"/>
     <w:lsdException w:unhideWhenUsed="0" w:uiPriority="0" w:semiHidden="0" w:name="Body Text Indent 3"/>
     <w:lsdException w:unhideWhenUsed="0" w:uiPriority="0" w:semiHidden="0" w:name="Block Text"/>
-    <w:lsdException w:unhideWhenUsed="0" w:uiPriority="0" w:semiHidden="0" w:name="Hyperlink"/>
+    <w:lsdException w:qFormat="1" w:unhideWhenUsed="0" w:uiPriority="0" w:semiHidden="0" w:name="Hyperlink"/>
     <w:lsdException w:unhideWhenUsed="0" w:uiPriority="0" w:semiHidden="0" w:name="FollowedHyperlink"/>
     <w:lsdException w:qFormat="1" w:unhideWhenUsed="0" w:uiPriority="0" w:semiHidden="0" w:name="Strong"/>
     <w:lsdException w:qFormat="1" w:unhideWhenUsed="0" w:uiPriority="0" w:semiHidden="0" w:name="Emphasis"/>
@@ -7427,6 +7929,7 @@
   <w:style w:type="character" w:styleId="11">
     <w:name w:val="Hyperlink"/>
     <w:basedOn w:val="7"/>
+    <w:qFormat/>
     <w:uiPriority w:val="0"/>
     <w:rPr>
       <w:color w:val="0000FF"/>

</xml_diff>

<commit_message>
finish lab3 challenge 2
</commit_message>
<xml_diff>
--- a/document/课设过程lab3.docx
+++ b/document/课设过程lab3.docx
@@ -5115,8 +5115,6 @@
         </w:rPr>
         <w:t>使用#ifndef CHALLENGE1和#define CHALLENGE1来控制编译时选择哪种代码编译，使用challenge1的代码进行编译并测试，能够顺利通过所有测试得到80/80.</w:t>
       </w:r>
-      <w:bookmarkStart w:id="0" w:name="_GoBack"/>
-      <w:bookmarkEnd w:id="0"/>
     </w:p>
     <w:p/>
     <w:p>
@@ -5716,6 +5714,186 @@
           <w:lang w:val="en" w:eastAsia="zh-CN"/>
         </w:rPr>
       </w:pPr>
+      <w:r>
+        <w:rPr>
+          <w:rFonts w:hint="default"/>
+          <w:lang w:val="en" w:eastAsia="zh-CN"/>
+        </w:rPr>
+        <w:t>应该就是，进入monitor之后，如果执行continue，就清除tf位，直接继续回到原来的进程。而如果是stepi，则应该设置eflags的tf位，使得每执行一条指令都会产生debug int，然后回到原来的进程。</w:t>
+      </w:r>
+    </w:p>
+    <w:p>
+      <w:pPr>
+        <w:rPr>
+          <w:rFonts w:hint="default"/>
+          <w:lang w:val="en" w:eastAsia="zh-CN"/>
+        </w:rPr>
+      </w:pPr>
+      <w:r>
+        <w:rPr>
+          <w:rFonts w:hint="default"/>
+          <w:lang w:val="en" w:eastAsia="zh-CN"/>
+        </w:rPr>
+        <w:t>具体其实是修改curenv结构体中的eflags中的tf位，这样在iret之后才会开始中断。</w:t>
+      </w:r>
+    </w:p>
+    <w:p>
+      <w:pPr>
+        <w:rPr>
+          <w:rFonts w:hint="default"/>
+          <w:lang w:val="en" w:eastAsia="zh-CN"/>
+        </w:rPr>
+      </w:pPr>
+    </w:p>
+    <w:p>
+      <w:pPr>
+        <w:rPr>
+          <w:rFonts w:hint="default"/>
+          <w:lang w:val="en" w:eastAsia="zh-CN"/>
+        </w:rPr>
+      </w:pPr>
+      <w:r>
+        <w:rPr>
+          <w:rFonts w:hint="default"/>
+          <w:lang w:val="en" w:eastAsia="zh-CN"/>
+        </w:rPr>
+        <w:t>很快就完成了，这个challenge其实挺简单的。</w:t>
+      </w:r>
+    </w:p>
+    <w:p>
+      <w:pPr>
+        <w:rPr>
+          <w:rFonts w:hint="default"/>
+          <w:lang w:val="en" w:eastAsia="zh-CN"/>
+        </w:rPr>
+      </w:pPr>
+      <w:r>
+        <w:rPr>
+          <w:rFonts w:hint="default"/>
+          <w:lang w:val="en" w:eastAsia="zh-CN"/>
+        </w:rPr>
+        <w:t>但optional比较难。</w:t>
+      </w:r>
+    </w:p>
+    <w:p>
+      <w:r>
+        <w:drawing>
+          <wp:inline distT="0" distB="0" distL="114300" distR="114300">
+            <wp:extent cx="4100830" cy="2882265"/>
+            <wp:effectExtent l="0" t="0" r="13970" b="13335"/>
+            <wp:docPr id="66" name="Picture 5"/>
+            <wp:cNvGraphicFramePr>
+              <a:graphicFrameLocks xmlns:a="http://schemas.openxmlformats.org/drawingml/2006/main" noChangeAspect="1"/>
+            </wp:cNvGraphicFramePr>
+            <a:graphic xmlns:a="http://schemas.openxmlformats.org/drawingml/2006/main">
+              <a:graphicData uri="http://schemas.openxmlformats.org/drawingml/2006/picture">
+                <pic:pic xmlns:pic="http://schemas.openxmlformats.org/drawingml/2006/picture">
+                  <pic:nvPicPr>
+                    <pic:cNvPr id="66" name="Picture 5"/>
+                    <pic:cNvPicPr>
+                      <a:picLocks noChangeAspect="1"/>
+                    </pic:cNvPicPr>
+                  </pic:nvPicPr>
+                  <pic:blipFill>
+                    <a:blip r:embed="rId57"/>
+                    <a:stretch>
+                      <a:fillRect/>
+                    </a:stretch>
+                  </pic:blipFill>
+                  <pic:spPr>
+                    <a:xfrm>
+                      <a:off x="0" y="0"/>
+                      <a:ext cx="4100830" cy="2882265"/>
+                    </a:xfrm>
+                    <a:prstGeom prst="rect">
+                      <a:avLst/>
+                    </a:prstGeom>
+                    <a:noFill/>
+                    <a:ln>
+                      <a:noFill/>
+                    </a:ln>
+                  </pic:spPr>
+                </pic:pic>
+              </a:graphicData>
+            </a:graphic>
+          </wp:inline>
+        </w:drawing>
+      </w:r>
+    </w:p>
+    <w:p>
+      <w:r>
+        <w:drawing>
+          <wp:inline distT="0" distB="0" distL="114300" distR="114300">
+            <wp:extent cx="4581525" cy="5505450"/>
+            <wp:effectExtent l="0" t="0" r="9525" b="0"/>
+            <wp:docPr id="67" name="Picture 6"/>
+            <wp:cNvGraphicFramePr>
+              <a:graphicFrameLocks xmlns:a="http://schemas.openxmlformats.org/drawingml/2006/main" noChangeAspect="1"/>
+            </wp:cNvGraphicFramePr>
+            <a:graphic xmlns:a="http://schemas.openxmlformats.org/drawingml/2006/main">
+              <a:graphicData uri="http://schemas.openxmlformats.org/drawingml/2006/picture">
+                <pic:pic xmlns:pic="http://schemas.openxmlformats.org/drawingml/2006/picture">
+                  <pic:nvPicPr>
+                    <pic:cNvPr id="67" name="Picture 6"/>
+                    <pic:cNvPicPr>
+                      <a:picLocks noChangeAspect="1"/>
+                    </pic:cNvPicPr>
+                  </pic:nvPicPr>
+                  <pic:blipFill>
+                    <a:blip r:embed="rId58"/>
+                    <a:stretch>
+                      <a:fillRect/>
+                    </a:stretch>
+                  </pic:blipFill>
+                  <pic:spPr>
+                    <a:xfrm>
+                      <a:off x="0" y="0"/>
+                      <a:ext cx="4581525" cy="5505450"/>
+                    </a:xfrm>
+                    <a:prstGeom prst="rect">
+                      <a:avLst/>
+                    </a:prstGeom>
+                    <a:noFill/>
+                    <a:ln>
+                      <a:noFill/>
+                    </a:ln>
+                  </pic:spPr>
+                </pic:pic>
+              </a:graphicData>
+            </a:graphic>
+          </wp:inline>
+        </w:drawing>
+      </w:r>
+    </w:p>
+    <w:p>
+      <w:pPr>
+        <w:rPr>
+          <w:rFonts w:hint="default"/>
+          <w:lang w:val="en" w:eastAsia="zh-CN"/>
+        </w:rPr>
+      </w:pPr>
+      <w:r>
+        <w:rPr>
+          <w:lang w:val="en"/>
+        </w:rPr>
+        <w:t>然后在网上搜索了一下，感觉反汇编工作是真的难啊。</w:t>
+      </w:r>
+    </w:p>
+    <w:p>
+      <w:pPr>
+        <w:rPr>
+          <w:rFonts w:hint="default"/>
+          <w:lang w:val="en" w:eastAsia="zh-CN"/>
+        </w:rPr>
+      </w:pPr>
+    </w:p>
+    <w:p>
+      <w:pPr>
+        <w:rPr>
+          <w:rFonts w:hint="default"/>
+          <w:lang w:val="en" w:eastAsia="zh-CN"/>
+        </w:rPr>
+      </w:pPr>
     </w:p>
     <w:p>
       <w:pPr>
@@ -5838,7 +6016,7 @@
                     </pic:cNvPicPr>
                   </pic:nvPicPr>
                   <pic:blipFill>
-                    <a:blip r:embed="rId57"/>
+                    <a:blip r:embed="rId59"/>
                     <a:stretch>
                       <a:fillRect/>
                     </a:stretch>
@@ -5912,7 +6090,7 @@
                     </pic:cNvPicPr>
                   </pic:nvPicPr>
                   <pic:blipFill>
-                    <a:blip r:embed="rId58"/>
+                    <a:blip r:embed="rId60"/>
                     <a:stretch>
                       <a:fillRect/>
                     </a:stretch>
@@ -6017,7 +6195,7 @@
                     </pic:cNvPicPr>
                   </pic:nvPicPr>
                   <pic:blipFill>
-                    <a:blip r:embed="rId59"/>
+                    <a:blip r:embed="rId61"/>
                     <a:stretch>
                       <a:fillRect/>
                     </a:stretch>
@@ -6102,7 +6280,7 @@
                     </pic:cNvPicPr>
                   </pic:nvPicPr>
                   <pic:blipFill>
-                    <a:blip r:embed="rId60"/>
+                    <a:blip r:embed="rId62"/>
                     <a:stretch>
                       <a:fillRect/>
                     </a:stretch>
@@ -6189,7 +6367,7 @@
                     </pic:cNvPicPr>
                   </pic:nvPicPr>
                   <pic:blipFill>
-                    <a:blip r:embed="rId61"/>
+                    <a:blip r:embed="rId63"/>
                     <a:stretch>
                       <a:fillRect/>
                     </a:stretch>
@@ -6290,7 +6468,16 @@
           <w:rFonts w:hint="default"/>
           <w:lang w:val="en" w:eastAsia="zh-CN"/>
         </w:rPr>
-        <w:t>X86提供的两个更快的指令，但是得先学习一下。</w:t>
+        <w:t>X86提供的两个更快的指令来替代int 0x30完成系统调用，使用寄存器来直接传参，避免使用堆栈从而减少仿存所需的时间</w:t>
+      </w:r>
+      <w:bookmarkStart w:id="0" w:name="_GoBack"/>
+      <w:bookmarkEnd w:id="0"/>
+      <w:r>
+        <w:rPr>
+          <w:rFonts w:hint="default"/>
+          <w:lang w:val="en" w:eastAsia="zh-CN"/>
+        </w:rPr>
+        <w:t>，但是得先学习一下。</w:t>
       </w:r>
     </w:p>
     <w:p>
@@ -6454,7 +6641,7 @@
                     </pic:cNvPicPr>
                   </pic:nvPicPr>
                   <pic:blipFill>
-                    <a:blip r:embed="rId62"/>
+                    <a:blip r:embed="rId64"/>
                     <a:stretch>
                       <a:fillRect/>
                     </a:stretch>
@@ -6500,7 +6687,7 @@
                     </pic:cNvPicPr>
                   </pic:nvPicPr>
                   <pic:blipFill>
-                    <a:blip r:embed="rId63"/>
+                    <a:blip r:embed="rId65"/>
                     <a:stretch>
                       <a:fillRect/>
                     </a:stretch>
@@ -6605,7 +6792,7 @@
                     </pic:cNvPicPr>
                   </pic:nvPicPr>
                   <pic:blipFill>
-                    <a:blip r:embed="rId64"/>
+                    <a:blip r:embed="rId66"/>
                     <a:stretch>
                       <a:fillRect/>
                     </a:stretch>
@@ -6663,7 +6850,7 @@
                     </pic:cNvPicPr>
                   </pic:nvPicPr>
                   <pic:blipFill>
-                    <a:blip r:embed="rId65"/>
+                    <a:blip r:embed="rId67"/>
                     <a:stretch>
                       <a:fillRect/>
                     </a:stretch>
@@ -6757,7 +6944,7 @@
                     </pic:cNvPicPr>
                   </pic:nvPicPr>
                   <pic:blipFill>
-                    <a:blip r:embed="rId66"/>
+                    <a:blip r:embed="rId68"/>
                     <a:stretch>
                       <a:fillRect/>
                     </a:stretch>
@@ -6843,7 +7030,7 @@
                     </pic:cNvPicPr>
                   </pic:nvPicPr>
                   <pic:blipFill>
-                    <a:blip r:embed="rId67"/>
+                    <a:blip r:embed="rId69"/>
                     <a:stretch>
                       <a:fillRect/>
                     </a:stretch>
@@ -6911,7 +7098,7 @@
                     </pic:cNvPicPr>
                   </pic:nvPicPr>
                   <pic:blipFill>
-                    <a:blip r:embed="rId68"/>
+                    <a:blip r:embed="rId70"/>
                     <a:stretch>
                       <a:fillRect/>
                     </a:stretch>
@@ -6977,7 +7164,7 @@
                     </pic:cNvPicPr>
                   </pic:nvPicPr>
                   <pic:blipFill>
-                    <a:blip r:embed="rId69"/>
+                    <a:blip r:embed="rId71"/>
                     <a:stretch>
                       <a:fillRect/>
                     </a:stretch>
@@ -7045,7 +7232,7 @@
                     </pic:cNvPicPr>
                   </pic:nvPicPr>
                   <pic:blipFill>
-                    <a:blip r:embed="rId70"/>
+                    <a:blip r:embed="rId72"/>
                     <a:stretch>
                       <a:fillRect/>
                     </a:stretch>
@@ -7112,7 +7299,7 @@
                     </pic:cNvPicPr>
                   </pic:nvPicPr>
                   <pic:blipFill>
-                    <a:blip r:embed="rId71"/>
+                    <a:blip r:embed="rId73"/>
                     <a:stretch>
                       <a:fillRect/>
                     </a:stretch>
@@ -7179,7 +7366,7 @@
                     </pic:cNvPicPr>
                   </pic:nvPicPr>
                   <pic:blipFill>
-                    <a:blip r:embed="rId72"/>
+                    <a:blip r:embed="rId74"/>
                     <a:stretch>
                       <a:fillRect/>
                     </a:stretch>
@@ -7251,7 +7438,7 @@
                     </pic:cNvPicPr>
                   </pic:nvPicPr>
                   <pic:blipFill>
-                    <a:blip r:embed="rId73"/>
+                    <a:blip r:embed="rId75"/>
                     <a:stretch>
                       <a:fillRect/>
                     </a:stretch>
@@ -7317,7 +7504,7 @@
                     </pic:cNvPicPr>
                   </pic:nvPicPr>
                   <pic:blipFill>
-                    <a:blip r:embed="rId74"/>
+                    <a:blip r:embed="rId76"/>
                     <a:stretch>
                       <a:fillRect/>
                     </a:stretch>
@@ -7424,7 +7611,7 @@
                     </pic:cNvPicPr>
                   </pic:nvPicPr>
                   <pic:blipFill>
-                    <a:blip r:embed="rId75"/>
+                    <a:blip r:embed="rId77"/>
                     <a:stretch>
                       <a:fillRect/>
                     </a:stretch>

</xml_diff>